<commit_message>
updated all learning resources
</commit_message>
<xml_diff>
--- a/files/encounters/fr/equipage-de-vancouver-guide-de-lenseignant.docx
+++ b/files/encounters/fr/equipage-de-vancouver-guide-de-lenseignant.docx
@@ -3273,119 +3273,18 @@
     </w:pPr>
     <w:r>
       <w:rPr>
-        <w:rFonts w:ascii="IM Fell English SC" w:eastAsia="IM Fell English SC" w:hAnsi="IM Fell English SC" w:cs="IM Fell English SC"/>
-        <w:i/>
-        <w:color w:val="E0B55B"/>
-        <w:sz w:val="28"/>
-        <w:szCs w:val="28"/>
-      </w:rPr>
-      <w:t xml:space="preserve">Nouvelles </w:t>
-    </w:r>
-    <w:r>
-      <w:rPr>
-        <w:rFonts w:ascii="IM Fell English SC" w:eastAsia="IM Fell English SC" w:hAnsi="IM Fell English SC" w:cs="IM Fell English SC"/>
-        <w:i/>
-        <w:color w:val="E0B55B"/>
-        <w:sz w:val="28"/>
-        <w:szCs w:val="28"/>
-      </w:rPr>
-      <w:t>p</w:t>
-    </w:r>
-    <w:r>
-      <w:rPr>
-        <w:rFonts w:ascii="IM Fell English SC" w:eastAsia="IM Fell English SC" w:hAnsi="IM Fell English SC" w:cs="IM Fell English SC"/>
-        <w:i/>
-        <w:color w:val="E0B55B"/>
-        <w:sz w:val="28"/>
-        <w:szCs w:val="28"/>
-      </w:rPr>
-      <w:t>erspectives</w:t>
-    </w:r>
-    <w:r>
-      <w:rPr>
-        <w:rFonts w:ascii="IM Fell English SC" w:eastAsia="IM Fell English SC" w:hAnsi="IM Fell English SC" w:cs="IM Fell English SC"/>
-        <w:i/>
-        <w:color w:val="E0B55B"/>
-        <w:sz w:val="50"/>
-        <w:szCs w:val="50"/>
-      </w:rPr>
-      <w:tab/>
-    </w:r>
-    <w:r>
-      <w:rPr>
-        <w:rFonts w:ascii="IM Fell English SC" w:eastAsia="IM Fell English SC" w:hAnsi="IM Fell English SC" w:cs="IM Fell English SC"/>
-        <w:i/>
-        <w:color w:val="E0B55B"/>
-        <w:sz w:val="44"/>
-        <w:szCs w:val="44"/>
-      </w:rPr>
-      <w:tab/>
-    </w:r>
-    <w:r>
-      <w:rPr>
-        <w:rFonts w:ascii="IM Fell English SC" w:eastAsia="IM Fell English SC" w:hAnsi="IM Fell English SC" w:cs="IM Fell English SC"/>
-        <w:i/>
-        <w:color w:val="E0B55B"/>
-        <w:sz w:val="44"/>
-        <w:szCs w:val="44"/>
-      </w:rPr>
-      <w:tab/>
-    </w:r>
-    <w:r>
-      <w:rPr>
-        <w:rFonts w:ascii="IM Fell English SC" w:eastAsia="IM Fell English SC" w:hAnsi="IM Fell English SC" w:cs="IM Fell English SC"/>
-        <w:i/>
-        <w:color w:val="E0B55B"/>
-        <w:sz w:val="44"/>
-        <w:szCs w:val="44"/>
-      </w:rPr>
-      <w:tab/>
-    </w:r>
-    <w:r>
-      <w:rPr>
-        <w:rFonts w:ascii="IM Fell English SC" w:eastAsia="IM Fell English SC" w:hAnsi="IM Fell English SC" w:cs="IM Fell English SC"/>
-        <w:i/>
-        <w:color w:val="E0B55B"/>
-        <w:sz w:val="44"/>
-        <w:szCs w:val="44"/>
-      </w:rPr>
-      <w:tab/>
-      <w:t xml:space="preserve">       </w:t>
-    </w:r>
-    <w:r>
-      <w:rPr>
-        <w:rFonts w:ascii="IM Fell English SC" w:eastAsia="IM Fell English SC" w:hAnsi="IM Fell English SC" w:cs="IM Fell English SC"/>
-        <w:i/>
-        <w:color w:val="E0B55B"/>
-        <w:sz w:val="44"/>
-        <w:szCs w:val="44"/>
-      </w:rPr>
-      <w:tab/>
-    </w:r>
-    <w:r>
-      <w:rPr>
-        <w:rFonts w:ascii="IM Fell English SC" w:eastAsia="IM Fell English SC" w:hAnsi="IM Fell English SC" w:cs="IM Fell English SC"/>
-        <w:i/>
-        <w:color w:val="E0B55B"/>
-        <w:sz w:val="44"/>
-        <w:szCs w:val="44"/>
-      </w:rPr>
-      <w:tab/>
-    </w:r>
-    <w:r>
-      <w:rPr>
         <w:noProof/>
       </w:rPr>
       <w:drawing>
-        <wp:anchor distT="114300" distB="114300" distL="114300" distR="114300" simplePos="0" relativeHeight="251658240" behindDoc="0" locked="0" layoutInCell="1" hidden="0" allowOverlap="1" wp14:anchorId="5709CFC4" wp14:editId="2E747629">
+        <wp:anchor distT="114300" distB="114300" distL="114300" distR="114300" simplePos="0" relativeHeight="251658240" behindDoc="0" locked="0" layoutInCell="1" hidden="0" allowOverlap="1" wp14:anchorId="5709CFC4" wp14:editId="307CBFCA">
           <wp:simplePos x="0" y="0"/>
           <wp:positionH relativeFrom="column">
-            <wp:posOffset>4921575</wp:posOffset>
+            <wp:posOffset>4921250</wp:posOffset>
           </wp:positionH>
           <wp:positionV relativeFrom="paragraph">
-            <wp:posOffset>-133349</wp:posOffset>
+            <wp:posOffset>-171781</wp:posOffset>
           </wp:positionV>
-          <wp:extent cx="804863" cy="481258"/>
+          <wp:extent cx="804545" cy="480695"/>
           <wp:effectExtent l="0" t="0" r="0" b="0"/>
           <wp:wrapNone/>
           <wp:docPr id="1" name="image1.png"/>
@@ -3407,7 +3306,7 @@
                 <pic:spPr>
                   <a:xfrm>
                     <a:off x="0" y="0"/>
-                    <a:ext cx="804863" cy="481258"/>
+                    <a:ext cx="804545" cy="480695"/>
                   </a:xfrm>
                   <a:prstGeom prst="rect">
                     <a:avLst/>
@@ -3419,6 +3318,107 @@
           </a:graphic>
         </wp:anchor>
       </w:drawing>
+    </w:r>
+    <w:r>
+      <w:rPr>
+        <w:rFonts w:ascii="IM Fell English SC" w:eastAsia="IM Fell English SC" w:hAnsi="IM Fell English SC" w:cs="IM Fell English SC"/>
+        <w:i/>
+        <w:color w:val="E0B55B"/>
+        <w:sz w:val="28"/>
+        <w:szCs w:val="28"/>
+      </w:rPr>
+      <w:t xml:space="preserve">Nouvelles </w:t>
+    </w:r>
+    <w:r>
+      <w:rPr>
+        <w:rFonts w:ascii="IM Fell English SC" w:eastAsia="IM Fell English SC" w:hAnsi="IM Fell English SC" w:cs="IM Fell English SC"/>
+        <w:i/>
+        <w:color w:val="E0B55B"/>
+        <w:sz w:val="28"/>
+        <w:szCs w:val="28"/>
+      </w:rPr>
+      <w:t>p</w:t>
+    </w:r>
+    <w:r>
+      <w:rPr>
+        <w:rFonts w:ascii="IM Fell English SC" w:eastAsia="IM Fell English SC" w:hAnsi="IM Fell English SC" w:cs="IM Fell English SC"/>
+        <w:i/>
+        <w:color w:val="E0B55B"/>
+        <w:sz w:val="28"/>
+        <w:szCs w:val="28"/>
+      </w:rPr>
+      <w:t>erspectives</w:t>
+    </w:r>
+    <w:r>
+      <w:rPr>
+        <w:rFonts w:ascii="IM Fell English SC" w:eastAsia="IM Fell English SC" w:hAnsi="IM Fell English SC" w:cs="IM Fell English SC"/>
+        <w:i/>
+        <w:color w:val="E0B55B"/>
+        <w:sz w:val="50"/>
+        <w:szCs w:val="50"/>
+      </w:rPr>
+      <w:tab/>
+    </w:r>
+    <w:r>
+      <w:rPr>
+        <w:rFonts w:ascii="IM Fell English SC" w:eastAsia="IM Fell English SC" w:hAnsi="IM Fell English SC" w:cs="IM Fell English SC"/>
+        <w:i/>
+        <w:color w:val="E0B55B"/>
+        <w:sz w:val="44"/>
+        <w:szCs w:val="44"/>
+      </w:rPr>
+      <w:tab/>
+    </w:r>
+    <w:r>
+      <w:rPr>
+        <w:rFonts w:ascii="IM Fell English SC" w:eastAsia="IM Fell English SC" w:hAnsi="IM Fell English SC" w:cs="IM Fell English SC"/>
+        <w:i/>
+        <w:color w:val="E0B55B"/>
+        <w:sz w:val="44"/>
+        <w:szCs w:val="44"/>
+      </w:rPr>
+      <w:tab/>
+    </w:r>
+    <w:r>
+      <w:rPr>
+        <w:rFonts w:ascii="IM Fell English SC" w:eastAsia="IM Fell English SC" w:hAnsi="IM Fell English SC" w:cs="IM Fell English SC"/>
+        <w:i/>
+        <w:color w:val="E0B55B"/>
+        <w:sz w:val="44"/>
+        <w:szCs w:val="44"/>
+      </w:rPr>
+      <w:tab/>
+    </w:r>
+    <w:r>
+      <w:rPr>
+        <w:rFonts w:ascii="IM Fell English SC" w:eastAsia="IM Fell English SC" w:hAnsi="IM Fell English SC" w:cs="IM Fell English SC"/>
+        <w:i/>
+        <w:color w:val="E0B55B"/>
+        <w:sz w:val="44"/>
+        <w:szCs w:val="44"/>
+      </w:rPr>
+      <w:tab/>
+      <w:t xml:space="preserve">       </w:t>
+    </w:r>
+    <w:r>
+      <w:rPr>
+        <w:rFonts w:ascii="IM Fell English SC" w:eastAsia="IM Fell English SC" w:hAnsi="IM Fell English SC" w:cs="IM Fell English SC"/>
+        <w:i/>
+        <w:color w:val="E0B55B"/>
+        <w:sz w:val="44"/>
+        <w:szCs w:val="44"/>
+      </w:rPr>
+      <w:tab/>
+    </w:r>
+    <w:r>
+      <w:rPr>
+        <w:rFonts w:ascii="IM Fell English SC" w:eastAsia="IM Fell English SC" w:hAnsi="IM Fell English SC" w:cs="IM Fell English SC"/>
+        <w:i/>
+        <w:color w:val="E0B55B"/>
+        <w:sz w:val="44"/>
+        <w:szCs w:val="44"/>
+      </w:rPr>
+      <w:tab/>
     </w:r>
   </w:p>
   <w:p>
@@ -4839,6 +4839,7 @@
     <w:lsdException w:name="HTML Sample" w:semiHidden="1" w:unhideWhenUsed="1"/>
     <w:lsdException w:name="HTML Typewriter" w:semiHidden="1" w:unhideWhenUsed="1"/>
     <w:lsdException w:name="HTML Variable" w:semiHidden="1" w:unhideWhenUsed="1"/>
+    <w:lsdException w:name="Normal Table" w:semiHidden="1" w:unhideWhenUsed="1"/>
     <w:lsdException w:name="annotation subject" w:semiHidden="1" w:unhideWhenUsed="1"/>
     <w:lsdException w:name="No List" w:semiHidden="1" w:unhideWhenUsed="1"/>
     <w:lsdException w:name="Outline List 1" w:semiHidden="1" w:unhideWhenUsed="1"/>
@@ -4885,8 +4886,10 @@
     <w:lsdException w:name="Table Subtle 2" w:semiHidden="1" w:unhideWhenUsed="1"/>
     <w:lsdException w:name="Table Web 1" w:semiHidden="1" w:unhideWhenUsed="1"/>
     <w:lsdException w:name="Table Web 2" w:semiHidden="1" w:unhideWhenUsed="1"/>
+    <w:lsdException w:name="Table Web 3" w:semiHidden="1" w:unhideWhenUsed="1"/>
     <w:lsdException w:name="Balloon Text" w:semiHidden="1" w:unhideWhenUsed="1"/>
     <w:lsdException w:name="Table Grid" w:uiPriority="39"/>
+    <w:lsdException w:name="Table Theme" w:semiHidden="1" w:unhideWhenUsed="1"/>
     <w:lsdException w:name="Placeholder Text" w:semiHidden="1"/>
     <w:lsdException w:name="No Spacing" w:uiPriority="1" w:qFormat="1"/>
     <w:lsdException w:name="Light Shading" w:uiPriority="60"/>

</xml_diff>